<commit_message>
added outline to currently selected mode
</commit_message>
<xml_diff>
--- a/other/Aztech Internship_Weekly Report 30042021.docx
+++ b/other/Aztech Internship_Weekly Report 30042021.docx
@@ -584,7 +584,7 @@
                 <w:szCs w:val="20"/>
                 <w:lang w:val="en-US"/>
               </w:rPr>
-              <w:t>Added name overlay display on the lights</w:t>
+              <w:t>Fixed bugs with trigger implementation</w:t>
             </w:r>
           </w:p>
           <w:p>
@@ -612,7 +612,7 @@
                 <w:szCs w:val="20"/>
                 <w:lang w:val="en-US"/>
               </w:rPr>
-              <w:t>Fixed bugs with camera and light selection</w:t>
+              <w:t>Added arrow overlay for triggers</w:t>
             </w:r>
           </w:p>
           <w:p>
@@ -640,49 +640,8 @@
                 <w:szCs w:val="20"/>
                 <w:lang w:val="en-US"/>
               </w:rPr>
-              <w:t>Added hotkeys to select groups</w:t>
-            </w:r>
-          </w:p>
-          <w:p>
-            <w:pPr>
-              <w:pStyle w:val="ListParagraph"/>
-              <w:numPr>
-                <w:ilvl w:val="0"/>
-                <w:numId w:val="2"/>
-              </w:numPr>
-              <w:autoSpaceDN w:val="0"/>
-              <w:spacing w:line="256" w:lineRule="auto"/>
-              <w:rPr>
-                <w:rFonts w:ascii="Arial" w:eastAsia="SimSun" w:hAnsi="Arial" w:cs="Arial"/>
-                <w:color w:val="0070C0"/>
-                <w:sz w:val="20"/>
-                <w:szCs w:val="20"/>
-                <w:lang w:val="en-US"/>
-              </w:rPr>
-            </w:pPr>
-            <w:r>
-              <w:rPr>
-                <w:rFonts w:ascii="Arial" w:eastAsia="SimSun" w:hAnsi="Arial" w:cs="Arial"/>
-                <w:color w:val="0070C0"/>
-                <w:sz w:val="20"/>
-                <w:szCs w:val="20"/>
-                <w:lang w:val="en-US"/>
-              </w:rPr>
-              <w:t>Added show/hide button for readme/instructions</w:t>
-            </w:r>
-          </w:p>
-          <w:p>
-            <w:pPr>
-              <w:autoSpaceDN w:val="0"/>
-              <w:spacing w:line="256" w:lineRule="auto"/>
-              <w:rPr>
-                <w:rFonts w:ascii="Arial" w:eastAsia="SimSun" w:hAnsi="Arial" w:cs="Arial"/>
-                <w:color w:val="0070C0"/>
-                <w:sz w:val="20"/>
-                <w:szCs w:val="20"/>
-                <w:lang w:val="en-US"/>
-              </w:rPr>
-            </w:pPr>
+              <w:t>Discovered minor performance issues with multi select box and unsuccessfully attempted to fix. But since the impact is negligible, left it as is for now.</w:t>
+            </w:r>
           </w:p>
         </w:tc>
       </w:tr>
@@ -785,7 +744,29 @@
                 <w:szCs w:val="20"/>
                 <w:lang w:val="en-US"/>
               </w:rPr>
-              <w:t>Fixed outline bug caused by removing lights – problem was with the useCallback() hook in the rollover function calling the memoized function and not getting updated props</w:t>
+              <w:t xml:space="preserve">Fixed outline bug caused by removing lights – problem was with the </w:t>
+            </w:r>
+            <w:proofErr w:type="spellStart"/>
+            <w:r>
+              <w:rPr>
+                <w:rFonts w:ascii="Arial" w:eastAsia="SimSun" w:hAnsi="Arial" w:cs="Arial"/>
+                <w:color w:val="0070C0"/>
+                <w:sz w:val="20"/>
+                <w:szCs w:val="20"/>
+                <w:lang w:val="en-US"/>
+              </w:rPr>
+              <w:t>useCallback</w:t>
+            </w:r>
+            <w:proofErr w:type="spellEnd"/>
+            <w:r>
+              <w:rPr>
+                <w:rFonts w:ascii="Arial" w:eastAsia="SimSun" w:hAnsi="Arial" w:cs="Arial"/>
+                <w:color w:val="0070C0"/>
+                <w:sz w:val="20"/>
+                <w:szCs w:val="20"/>
+                <w:lang w:val="en-US"/>
+              </w:rPr>
+              <w:t>() hook in the rollover function calling the memoized function and not getting updated props</w:t>
             </w:r>
           </w:p>
           <w:p>
@@ -983,7 +964,29 @@
                 <w:szCs w:val="20"/>
                 <w:lang w:val="en-US"/>
               </w:rPr>
-              <w:t>Imported colour picker package, styling and formatting not complete</w:t>
+              <w:t xml:space="preserve">Imported colour picker package, </w:t>
+            </w:r>
+            <w:proofErr w:type="gramStart"/>
+            <w:r>
+              <w:rPr>
+                <w:rFonts w:ascii="Arial" w:eastAsia="SimSun" w:hAnsi="Arial" w:cs="Arial"/>
+                <w:color w:val="0070C0"/>
+                <w:sz w:val="20"/>
+                <w:szCs w:val="20"/>
+                <w:lang w:val="en-US"/>
+              </w:rPr>
+              <w:t>styling</w:t>
+            </w:r>
+            <w:proofErr w:type="gramEnd"/>
+            <w:r>
+              <w:rPr>
+                <w:rFonts w:ascii="Arial" w:eastAsia="SimSun" w:hAnsi="Arial" w:cs="Arial"/>
+                <w:color w:val="0070C0"/>
+                <w:sz w:val="20"/>
+                <w:szCs w:val="20"/>
+                <w:lang w:val="en-US"/>
+              </w:rPr>
+              <w:t xml:space="preserve"> and formatting not complete</w:t>
             </w:r>
           </w:p>
         </w:tc>
@@ -3094,6 +3097,7 @@
     <w:rsid w:val="008813F1"/>
     <w:rsid w:val="008C3DDC"/>
     <w:rsid w:val="00916422"/>
+    <w:rsid w:val="00943BD4"/>
     <w:rsid w:val="00971BAD"/>
     <w:rsid w:val="00B33011"/>
     <w:rsid w:val="00C20722"/>

</xml_diff>

<commit_message>
cleanup before deploying new version
</commit_message>
<xml_diff>
--- a/other/Aztech Internship_Weekly Report 30042021.docx
+++ b/other/Aztech Internship_Weekly Report 30042021.docx
@@ -744,29 +744,7 @@
                 <w:szCs w:val="20"/>
                 <w:lang w:val="en-US"/>
               </w:rPr>
-              <w:t xml:space="preserve">Fixed outline bug caused by removing lights – problem was with the </w:t>
-            </w:r>
-            <w:proofErr w:type="spellStart"/>
-            <w:r>
-              <w:rPr>
-                <w:rFonts w:ascii="Arial" w:eastAsia="SimSun" w:hAnsi="Arial" w:cs="Arial"/>
-                <w:color w:val="0070C0"/>
-                <w:sz w:val="20"/>
-                <w:szCs w:val="20"/>
-                <w:lang w:val="en-US"/>
-              </w:rPr>
-              <w:t>useCallback</w:t>
-            </w:r>
-            <w:proofErr w:type="spellEnd"/>
-            <w:r>
-              <w:rPr>
-                <w:rFonts w:ascii="Arial" w:eastAsia="SimSun" w:hAnsi="Arial" w:cs="Arial"/>
-                <w:color w:val="0070C0"/>
-                <w:sz w:val="20"/>
-                <w:szCs w:val="20"/>
-                <w:lang w:val="en-US"/>
-              </w:rPr>
-              <w:t>() hook in the rollover function calling the memoized function and not getting updated props</w:t>
+              <w:t>Completed implementation of view trigger panel to see all triggerers/triggerees of a light</w:t>
             </w:r>
           </w:p>
           <w:p>
@@ -794,7 +772,35 @@
                 <w:szCs w:val="20"/>
                 <w:lang w:val="en-US"/>
               </w:rPr>
-              <w:t>Group ID editing added to config</w:t>
+              <w:t>Fixed intermittent bug with disappearing lights with multi select</w:t>
+            </w:r>
+          </w:p>
+          <w:p>
+            <w:pPr>
+              <w:pStyle w:val="ListParagraph"/>
+              <w:numPr>
+                <w:ilvl w:val="0"/>
+                <w:numId w:val="2"/>
+              </w:numPr>
+              <w:autoSpaceDN w:val="0"/>
+              <w:spacing w:line="256" w:lineRule="auto"/>
+              <w:rPr>
+                <w:rFonts w:ascii="Arial" w:eastAsia="SimSun" w:hAnsi="Arial" w:cs="Arial"/>
+                <w:color w:val="0070C0"/>
+                <w:sz w:val="20"/>
+                <w:szCs w:val="20"/>
+                <w:lang w:val="en-US"/>
+              </w:rPr>
+            </w:pPr>
+            <w:r>
+              <w:rPr>
+                <w:rFonts w:ascii="Arial" w:eastAsia="SimSun" w:hAnsi="Arial" w:cs="Arial"/>
+                <w:color w:val="0070C0"/>
+                <w:sz w:val="20"/>
+                <w:szCs w:val="20"/>
+                <w:lang w:val="en-US"/>
+              </w:rPr>
+              <w:t>Minor UI improvements</w:t>
             </w:r>
           </w:p>
         </w:tc>
@@ -900,94 +906,6 @@
                 <w:lang w:val="en-US"/>
               </w:rPr>
             </w:pPr>
-            <w:r>
-              <w:rPr>
-                <w:rFonts w:ascii="Arial" w:eastAsia="SimSun" w:hAnsi="Arial" w:cs="Arial"/>
-                <w:color w:val="0070C0"/>
-                <w:sz w:val="20"/>
-                <w:szCs w:val="20"/>
-                <w:lang w:val="en-US"/>
-              </w:rPr>
-              <w:t>Added group config panel and hotkey</w:t>
-            </w:r>
-          </w:p>
-          <w:p>
-            <w:pPr>
-              <w:pStyle w:val="ListParagraph"/>
-              <w:numPr>
-                <w:ilvl w:val="0"/>
-                <w:numId w:val="2"/>
-              </w:numPr>
-              <w:autoSpaceDN w:val="0"/>
-              <w:spacing w:line="256" w:lineRule="auto"/>
-              <w:rPr>
-                <w:rFonts w:ascii="Arial" w:eastAsia="SimSun" w:hAnsi="Arial" w:cs="Arial"/>
-                <w:color w:val="0070C0"/>
-                <w:sz w:val="20"/>
-                <w:szCs w:val="20"/>
-                <w:lang w:val="en-US"/>
-              </w:rPr>
-            </w:pPr>
-            <w:r>
-              <w:rPr>
-                <w:rFonts w:ascii="Arial" w:eastAsia="SimSun" w:hAnsi="Arial" w:cs="Arial"/>
-                <w:color w:val="0070C0"/>
-                <w:sz w:val="20"/>
-                <w:szCs w:val="20"/>
-                <w:lang w:val="en-US"/>
-              </w:rPr>
-              <w:t>Added functionality to select custom group</w:t>
-            </w:r>
-          </w:p>
-          <w:p>
-            <w:pPr>
-              <w:pStyle w:val="ListParagraph"/>
-              <w:numPr>
-                <w:ilvl w:val="0"/>
-                <w:numId w:val="2"/>
-              </w:numPr>
-              <w:autoSpaceDN w:val="0"/>
-              <w:spacing w:line="256" w:lineRule="auto"/>
-              <w:rPr>
-                <w:rFonts w:ascii="Arial" w:eastAsia="SimSun" w:hAnsi="Arial" w:cs="Arial"/>
-                <w:color w:val="0070C0"/>
-                <w:sz w:val="20"/>
-                <w:szCs w:val="20"/>
-                <w:lang w:val="en-US"/>
-              </w:rPr>
-            </w:pPr>
-            <w:r>
-              <w:rPr>
-                <w:rFonts w:ascii="Arial" w:eastAsia="SimSun" w:hAnsi="Arial" w:cs="Arial"/>
-                <w:color w:val="0070C0"/>
-                <w:sz w:val="20"/>
-                <w:szCs w:val="20"/>
-                <w:lang w:val="en-US"/>
-              </w:rPr>
-              <w:t xml:space="preserve">Imported colour picker package, </w:t>
-            </w:r>
-            <w:proofErr w:type="gramStart"/>
-            <w:r>
-              <w:rPr>
-                <w:rFonts w:ascii="Arial" w:eastAsia="SimSun" w:hAnsi="Arial" w:cs="Arial"/>
-                <w:color w:val="0070C0"/>
-                <w:sz w:val="20"/>
-                <w:szCs w:val="20"/>
-                <w:lang w:val="en-US"/>
-              </w:rPr>
-              <w:t>styling</w:t>
-            </w:r>
-            <w:proofErr w:type="gramEnd"/>
-            <w:r>
-              <w:rPr>
-                <w:rFonts w:ascii="Arial" w:eastAsia="SimSun" w:hAnsi="Arial" w:cs="Arial"/>
-                <w:color w:val="0070C0"/>
-                <w:sz w:val="20"/>
-                <w:szCs w:val="20"/>
-                <w:lang w:val="en-US"/>
-              </w:rPr>
-              <w:t xml:space="preserve"> and formatting not complete</w:t>
-            </w:r>
           </w:p>
         </w:tc>
       </w:tr>
@@ -1092,72 +1010,6 @@
                 <w:lang w:val="en-US"/>
               </w:rPr>
             </w:pPr>
-            <w:r>
-              <w:rPr>
-                <w:rFonts w:ascii="Arial" w:eastAsia="SimSun" w:hAnsi="Arial" w:cs="Arial"/>
-                <w:color w:val="0070C0"/>
-                <w:sz w:val="20"/>
-                <w:szCs w:val="20"/>
-                <w:lang w:val="en-US"/>
-              </w:rPr>
-              <w:t>Completed implementation of colour picker</w:t>
-            </w:r>
-          </w:p>
-          <w:p>
-            <w:pPr>
-              <w:pStyle w:val="ListParagraph"/>
-              <w:numPr>
-                <w:ilvl w:val="0"/>
-                <w:numId w:val="2"/>
-              </w:numPr>
-              <w:autoSpaceDN w:val="0"/>
-              <w:spacing w:line="256" w:lineRule="auto"/>
-              <w:rPr>
-                <w:rFonts w:ascii="Arial" w:eastAsia="SimSun" w:hAnsi="Arial" w:cs="Arial"/>
-                <w:color w:val="0070C0"/>
-                <w:sz w:val="20"/>
-                <w:szCs w:val="20"/>
-                <w:lang w:val="en-US"/>
-              </w:rPr>
-            </w:pPr>
-            <w:r>
-              <w:rPr>
-                <w:rFonts w:ascii="Arial" w:eastAsia="SimSun" w:hAnsi="Arial" w:cs="Arial"/>
-                <w:color w:val="0070C0"/>
-                <w:sz w:val="20"/>
-                <w:szCs w:val="20"/>
-                <w:lang w:val="en-US"/>
-              </w:rPr>
-              <w:t>Added option to view lights by group colours</w:t>
-            </w:r>
-          </w:p>
-          <w:p>
-            <w:pPr>
-              <w:pStyle w:val="ListParagraph"/>
-              <w:numPr>
-                <w:ilvl w:val="0"/>
-                <w:numId w:val="2"/>
-              </w:numPr>
-              <w:autoSpaceDN w:val="0"/>
-              <w:spacing w:line="256" w:lineRule="auto"/>
-              <w:rPr>
-                <w:rFonts w:ascii="Arial" w:eastAsia="SimSun" w:hAnsi="Arial" w:cs="Arial"/>
-                <w:color w:val="0070C0"/>
-                <w:sz w:val="20"/>
-                <w:szCs w:val="20"/>
-                <w:lang w:val="en-US"/>
-              </w:rPr>
-            </w:pPr>
-            <w:r>
-              <w:rPr>
-                <w:rFonts w:ascii="Arial" w:eastAsia="SimSun" w:hAnsi="Arial" w:cs="Arial"/>
-                <w:color w:val="0070C0"/>
-                <w:sz w:val="20"/>
-                <w:szCs w:val="20"/>
-                <w:lang w:val="en-US"/>
-              </w:rPr>
-              <w:t>Set up data saving and loading for trigger feature</w:t>
-            </w:r>
           </w:p>
         </w:tc>
       </w:tr>
@@ -1252,72 +1104,6 @@
                 <w:lang w:val="en-US"/>
               </w:rPr>
             </w:pPr>
-            <w:r>
-              <w:rPr>
-                <w:rFonts w:ascii="Arial" w:eastAsia="SimSun" w:hAnsi="Arial" w:cs="Arial"/>
-                <w:color w:val="0070C0"/>
-                <w:sz w:val="20"/>
-                <w:szCs w:val="20"/>
-                <w:lang w:val="en-US"/>
-              </w:rPr>
-              <w:t>Added trigger controls to config panel</w:t>
-            </w:r>
-          </w:p>
-          <w:p>
-            <w:pPr>
-              <w:pStyle w:val="ListParagraph"/>
-              <w:numPr>
-                <w:ilvl w:val="0"/>
-                <w:numId w:val="2"/>
-              </w:numPr>
-              <w:autoSpaceDN w:val="0"/>
-              <w:spacing w:line="256" w:lineRule="auto"/>
-              <w:rPr>
-                <w:rFonts w:ascii="Arial" w:eastAsia="SimSun" w:hAnsi="Arial" w:cs="Arial"/>
-                <w:color w:val="0070C0"/>
-                <w:sz w:val="20"/>
-                <w:szCs w:val="20"/>
-                <w:lang w:val="en-US"/>
-              </w:rPr>
-            </w:pPr>
-            <w:r>
-              <w:rPr>
-                <w:rFonts w:ascii="Arial" w:eastAsia="SimSun" w:hAnsi="Arial" w:cs="Arial"/>
-                <w:color w:val="0070C0"/>
-                <w:sz w:val="20"/>
-                <w:szCs w:val="20"/>
-                <w:lang w:val="en-US"/>
-              </w:rPr>
-              <w:t>Added triggerer/triggeree editing and control</w:t>
-            </w:r>
-          </w:p>
-          <w:p>
-            <w:pPr>
-              <w:pStyle w:val="ListParagraph"/>
-              <w:numPr>
-                <w:ilvl w:val="0"/>
-                <w:numId w:val="2"/>
-              </w:numPr>
-              <w:autoSpaceDN w:val="0"/>
-              <w:spacing w:line="256" w:lineRule="auto"/>
-              <w:rPr>
-                <w:rFonts w:ascii="Arial" w:eastAsia="SimSun" w:hAnsi="Arial" w:cs="Arial"/>
-                <w:color w:val="0070C0"/>
-                <w:sz w:val="20"/>
-                <w:szCs w:val="20"/>
-                <w:lang w:val="en-US"/>
-              </w:rPr>
-            </w:pPr>
-            <w:r>
-              <w:rPr>
-                <w:rFonts w:ascii="Arial" w:eastAsia="SimSun" w:hAnsi="Arial" w:cs="Arial"/>
-                <w:color w:val="0070C0"/>
-                <w:sz w:val="20"/>
-                <w:szCs w:val="20"/>
-                <w:lang w:val="en-US"/>
-              </w:rPr>
-              <w:t>Started working on rendering the trigger arrows on the scene</w:t>
-            </w:r>
           </w:p>
         </w:tc>
       </w:tr>
@@ -3098,6 +2884,7 @@
     <w:rsid w:val="008C3DDC"/>
     <w:rsid w:val="00916422"/>
     <w:rsid w:val="00943BD4"/>
+    <w:rsid w:val="009669EE"/>
     <w:rsid w:val="00971BAD"/>
     <w:rsid w:val="00B33011"/>
     <w:rsid w:val="00C20722"/>

</xml_diff>

<commit_message>
refactoring up till editprofile done
</commit_message>
<xml_diff>
--- a/other/Aztech Internship_Weekly Report 30042021.docx
+++ b/other/Aztech Internship_Weekly Report 30042021.docx
@@ -108,16 +108,7 @@
               <w:sz w:val="20"/>
               <w:szCs w:val="20"/>
             </w:rPr>
-            <w:t>1</w:t>
-          </w:r>
-          <w:r>
-            <w:rPr>
-              <w:rStyle w:val="Style1"/>
-              <w:rFonts w:ascii="Arial" w:hAnsi="Arial" w:cs="Arial"/>
-              <w:sz w:val="20"/>
-              <w:szCs w:val="20"/>
-            </w:rPr>
-            <w:t>9</w:t>
+            <w:t>26</w:t>
           </w:r>
           <w:r>
             <w:rPr>
@@ -886,7 +877,7 @@
                 <w:szCs w:val="20"/>
                 <w:lang w:val="en-US"/>
               </w:rPr>
-              <w:t>three.js scene</w:t>
+              <w:t>documentation and backend integration</w:t>
             </w:r>
           </w:p>
           <w:p>
@@ -906,6 +897,92 @@
                 <w:lang w:val="en-US"/>
               </w:rPr>
             </w:pPr>
+            <w:r>
+              <w:rPr>
+                <w:rFonts w:ascii="Arial" w:eastAsia="SimSun" w:hAnsi="Arial" w:cs="Arial"/>
+                <w:color w:val="0070C0"/>
+                <w:sz w:val="20"/>
+                <w:szCs w:val="20"/>
+                <w:lang w:val="en-US"/>
+              </w:rPr>
+              <w:t>Started work on document describing the app</w:t>
+            </w:r>
+          </w:p>
+          <w:p>
+            <w:pPr>
+              <w:pStyle w:val="ListParagraph"/>
+              <w:numPr>
+                <w:ilvl w:val="0"/>
+                <w:numId w:val="2"/>
+              </w:numPr>
+              <w:autoSpaceDN w:val="0"/>
+              <w:spacing w:line="256" w:lineRule="auto"/>
+              <w:rPr>
+                <w:rFonts w:ascii="Arial" w:eastAsia="SimSun" w:hAnsi="Arial" w:cs="Arial"/>
+                <w:color w:val="0070C0"/>
+                <w:sz w:val="20"/>
+                <w:szCs w:val="20"/>
+                <w:lang w:val="en-US"/>
+              </w:rPr>
+            </w:pPr>
+            <w:r>
+              <w:rPr>
+                <w:rFonts w:ascii="Arial" w:eastAsia="SimSun" w:hAnsi="Arial" w:cs="Arial"/>
+                <w:color w:val="0070C0"/>
+                <w:sz w:val="20"/>
+                <w:szCs w:val="20"/>
+                <w:lang w:val="en-US"/>
+              </w:rPr>
+              <w:t>Set up docker to run backend API locally</w:t>
+            </w:r>
+          </w:p>
+          <w:p>
+            <w:pPr>
+              <w:pStyle w:val="ListParagraph"/>
+              <w:numPr>
+                <w:ilvl w:val="0"/>
+                <w:numId w:val="2"/>
+              </w:numPr>
+              <w:autoSpaceDN w:val="0"/>
+              <w:spacing w:line="256" w:lineRule="auto"/>
+              <w:rPr>
+                <w:rFonts w:ascii="Arial" w:eastAsia="SimSun" w:hAnsi="Arial" w:cs="Arial"/>
+                <w:color w:val="0070C0"/>
+                <w:sz w:val="20"/>
+                <w:szCs w:val="20"/>
+                <w:lang w:val="en-US"/>
+              </w:rPr>
+            </w:pPr>
+            <w:r>
+              <w:rPr>
+                <w:rFonts w:ascii="Arial" w:eastAsia="SimSun" w:hAnsi="Arial" w:cs="Arial"/>
+                <w:color w:val="0070C0"/>
+                <w:sz w:val="20"/>
+                <w:szCs w:val="20"/>
+                <w:lang w:val="en-US"/>
+              </w:rPr>
+              <w:t xml:space="preserve">Started on adding </w:t>
+            </w:r>
+            <w:r>
+              <w:rPr>
+                <w:rFonts w:ascii="Arial" w:eastAsia="SimSun" w:hAnsi="Arial" w:cs="Arial"/>
+                <w:color w:val="0070C0"/>
+                <w:sz w:val="20"/>
+                <w:szCs w:val="20"/>
+                <w:lang w:val="en-US"/>
+              </w:rPr>
+              <w:t>Redux</w:t>
+            </w:r>
+            <w:r>
+              <w:rPr>
+                <w:rFonts w:ascii="Arial" w:eastAsia="SimSun" w:hAnsi="Arial" w:cs="Arial"/>
+                <w:color w:val="0070C0"/>
+                <w:sz w:val="20"/>
+                <w:szCs w:val="20"/>
+                <w:lang w:val="en-US"/>
+              </w:rPr>
+              <w:t xml:space="preserve"> to the app</w:t>
+            </w:r>
           </w:p>
         </w:tc>
       </w:tr>
@@ -990,7 +1067,17 @@
                 <w:szCs w:val="20"/>
                 <w:lang w:val="en-US"/>
               </w:rPr>
-              <w:t>three.js scene</w:t>
+              <w:t>R</w:t>
+            </w:r>
+            <w:r>
+              <w:rPr>
+                <w:rFonts w:ascii="Arial" w:eastAsia="SimSun" w:hAnsi="Arial" w:cs="Arial"/>
+                <w:color w:val="0070C0"/>
+                <w:sz w:val="20"/>
+                <w:szCs w:val="20"/>
+                <w:lang w:val="en-US"/>
+              </w:rPr>
+              <w:t>edux and backend integration</w:t>
             </w:r>
           </w:p>
           <w:p>
@@ -1010,6 +1097,44 @@
                 <w:lang w:val="en-US"/>
               </w:rPr>
             </w:pPr>
+            <w:r>
+              <w:rPr>
+                <w:rFonts w:ascii="Arial" w:eastAsia="SimSun" w:hAnsi="Arial" w:cs="Arial"/>
+                <w:color w:val="0070C0"/>
+                <w:sz w:val="20"/>
+                <w:szCs w:val="20"/>
+                <w:lang w:val="en-US"/>
+              </w:rPr>
+              <w:t>Refactored Dashboard component to Redux</w:t>
+            </w:r>
+          </w:p>
+          <w:p>
+            <w:pPr>
+              <w:pStyle w:val="ListParagraph"/>
+              <w:numPr>
+                <w:ilvl w:val="0"/>
+                <w:numId w:val="2"/>
+              </w:numPr>
+              <w:autoSpaceDN w:val="0"/>
+              <w:spacing w:line="256" w:lineRule="auto"/>
+              <w:rPr>
+                <w:rFonts w:ascii="Arial" w:eastAsia="SimSun" w:hAnsi="Arial" w:cs="Arial"/>
+                <w:color w:val="0070C0"/>
+                <w:sz w:val="20"/>
+                <w:szCs w:val="20"/>
+                <w:lang w:val="en-US"/>
+              </w:rPr>
+            </w:pPr>
+            <w:r>
+              <w:rPr>
+                <w:rFonts w:ascii="Arial" w:eastAsia="SimSun" w:hAnsi="Arial" w:cs="Arial"/>
+                <w:color w:val="0070C0"/>
+                <w:sz w:val="20"/>
+                <w:szCs w:val="20"/>
+                <w:lang w:val="en-US"/>
+              </w:rPr>
+              <w:t>Added API calls to backend for location data</w:t>
+            </w:r>
           </w:p>
         </w:tc>
       </w:tr>
@@ -1084,7 +1209,17 @@
                 <w:szCs w:val="20"/>
                 <w:lang w:val="en-US"/>
               </w:rPr>
-              <w:t>LMS v3 three.js scene</w:t>
+              <w:t xml:space="preserve">LMS v3 </w:t>
+            </w:r>
+            <w:r>
+              <w:rPr>
+                <w:rFonts w:ascii="Arial" w:eastAsia="SimSun" w:hAnsi="Arial" w:cs="Arial"/>
+                <w:color w:val="0070C0"/>
+                <w:sz w:val="20"/>
+                <w:szCs w:val="20"/>
+                <w:lang w:val="en-US"/>
+              </w:rPr>
+              <w:t>Redux and backend integration</w:t>
             </w:r>
           </w:p>
           <w:p>
@@ -1529,7 +1664,7 @@
             <w:placeholder>
               <w:docPart w:val="30CDFA4F7F7248459817CEEB37FDCE6A"/>
             </w:placeholder>
-            <w:date w:fullDate="2021-04-23T00:00:00Z">
+            <w:date w:fullDate="2021-04-30T00:00:00Z">
               <w:dateFormat w:val="d/M/yyyy"/>
               <w:lid w:val="en-SG"/>
               <w:storeMappedDataAs w:val="dateTime"/>
@@ -1560,7 +1695,7 @@
                     <w:sz w:val="20"/>
                     <w:szCs w:val="20"/>
                   </w:rPr>
-                  <w:t>23</w:t>
+                  <w:t>30</w:t>
                 </w:r>
                 <w:r>
                   <w:rPr>
@@ -2877,6 +3012,7 @@
     <w:rsid w:val="004403C0"/>
     <w:rsid w:val="00447BB6"/>
     <w:rsid w:val="004C6F38"/>
+    <w:rsid w:val="0052659C"/>
     <w:rsid w:val="00577C72"/>
     <w:rsid w:val="005E06DA"/>
     <w:rsid w:val="007232D0"/>

</xml_diff>

<commit_message>
routemanager and components directly below it cleared
</commit_message>
<xml_diff>
--- a/other/Aztech Internship_Weekly Report 30042021.docx
+++ b/other/Aztech Internship_Weekly Report 30042021.docx
@@ -1105,7 +1105,27 @@
                 <w:szCs w:val="20"/>
                 <w:lang w:val="en-US"/>
               </w:rPr>
-              <w:t>Refactored Dashboard component to Redux</w:t>
+              <w:t>Refactored Dashboard component to</w:t>
+            </w:r>
+            <w:r>
+              <w:rPr>
+                <w:rFonts w:ascii="Arial" w:eastAsia="SimSun" w:hAnsi="Arial" w:cs="Arial"/>
+                <w:color w:val="0070C0"/>
+                <w:sz w:val="20"/>
+                <w:szCs w:val="20"/>
+                <w:lang w:val="en-US"/>
+              </w:rPr>
+              <w:t xml:space="preserve"> use</w:t>
+            </w:r>
+            <w:r>
+              <w:rPr>
+                <w:rFonts w:ascii="Arial" w:eastAsia="SimSun" w:hAnsi="Arial" w:cs="Arial"/>
+                <w:color w:val="0070C0"/>
+                <w:sz w:val="20"/>
+                <w:szCs w:val="20"/>
+                <w:lang w:val="en-US"/>
+              </w:rPr>
+              <w:t xml:space="preserve"> Redux</w:t>
             </w:r>
           </w:p>
           <w:p>
@@ -1239,6 +1259,16 @@
                 <w:lang w:val="en-US"/>
               </w:rPr>
             </w:pPr>
+            <w:r>
+              <w:rPr>
+                <w:rFonts w:ascii="Arial" w:eastAsia="SimSun" w:hAnsi="Arial" w:cs="Arial"/>
+                <w:color w:val="0070C0"/>
+                <w:sz w:val="20"/>
+                <w:szCs w:val="20"/>
+                <w:lang w:val="en-US"/>
+              </w:rPr>
+              <w:t>Refactored the page components (View, Config, Photosensor etc.) to use Redux</w:t>
+            </w:r>
           </w:p>
         </w:tc>
       </w:tr>
@@ -1354,6 +1384,7 @@
                     <w:lang w:val="en-US"/>
                   </w:rPr>
                 </w:pPr>
+                <w:proofErr w:type="spellStart"/>
                 <w:r>
                   <w:rPr>
                     <w:rFonts w:ascii="Arial" w:eastAsia="Times New Roman" w:hAnsi="Arial" w:cs="Arial"/>
@@ -1361,83 +1392,9 @@
                     <w:szCs w:val="20"/>
                     <w:lang w:val="en-US"/>
                   </w:rPr>
-                  <w:t>Fixed several bugs that were not encountered with previously completed features</w:t>
+                  <w:t>asdasdasdsad</w:t>
                 </w:r>
-              </w:p>
-              <w:p>
-                <w:pPr>
-                  <w:pStyle w:val="ListParagraph"/>
-                  <w:numPr>
-                    <w:ilvl w:val="0"/>
-                    <w:numId w:val="2"/>
-                  </w:numPr>
-                  <w:spacing w:line="276" w:lineRule="auto"/>
-                  <w:rPr>
-                    <w:rFonts w:ascii="Arial" w:eastAsia="Times New Roman" w:hAnsi="Arial" w:cs="Arial"/>
-                    <w:sz w:val="20"/>
-                    <w:szCs w:val="20"/>
-                    <w:lang w:val="en-US"/>
-                  </w:rPr>
-                </w:pPr>
-                <w:r>
-                  <w:rPr>
-                    <w:rFonts w:ascii="Arial" w:eastAsia="Times New Roman" w:hAnsi="Arial" w:cs="Arial"/>
-                    <w:sz w:val="20"/>
-                    <w:szCs w:val="20"/>
-                    <w:lang w:val="en-US"/>
-                  </w:rPr>
-                  <w:t>Worked on cleaning up the UI, and adding additional hotkeys</w:t>
-                </w:r>
-              </w:p>
-              <w:p>
-                <w:pPr>
-                  <w:pStyle w:val="ListParagraph"/>
-                  <w:numPr>
-                    <w:ilvl w:val="0"/>
-                    <w:numId w:val="2"/>
-                  </w:numPr>
-                  <w:spacing w:line="276" w:lineRule="auto"/>
-                  <w:rPr>
-                    <w:rFonts w:ascii="Arial" w:eastAsia="Times New Roman" w:hAnsi="Arial" w:cs="Arial"/>
-                    <w:sz w:val="20"/>
-                    <w:szCs w:val="20"/>
-                    <w:lang w:val="en-US"/>
-                  </w:rPr>
-                </w:pPr>
-                <w:r>
-                  <w:rPr>
-                    <w:rFonts w:ascii="Arial" w:eastAsia="Times New Roman" w:hAnsi="Arial" w:cs="Arial"/>
-                    <w:sz w:val="20"/>
-                    <w:szCs w:val="20"/>
-                    <w:lang w:val="en-US"/>
-                  </w:rPr>
-                  <w:t>Group selection, config and colour customisation added</w:t>
-                </w:r>
-              </w:p>
-              <w:p>
-                <w:pPr>
-                  <w:pStyle w:val="ListParagraph"/>
-                  <w:numPr>
-                    <w:ilvl w:val="0"/>
-                    <w:numId w:val="2"/>
-                  </w:numPr>
-                  <w:spacing w:line="276" w:lineRule="auto"/>
-                  <w:rPr>
-                    <w:rFonts w:ascii="Arial" w:eastAsia="Times New Roman" w:hAnsi="Arial" w:cs="Arial"/>
-                    <w:sz w:val="20"/>
-                    <w:szCs w:val="20"/>
-                    <w:lang w:val="en-US"/>
-                  </w:rPr>
-                </w:pPr>
-                <w:r>
-                  <w:rPr>
-                    <w:rFonts w:ascii="Arial" w:eastAsia="Times New Roman" w:hAnsi="Arial" w:cs="Arial"/>
-                    <w:sz w:val="20"/>
-                    <w:szCs w:val="20"/>
-                    <w:lang w:val="en-US"/>
-                  </w:rPr>
-                  <w:t>Trigger feature almost completed, working on rendering the arrow overlays on the scene</w:t>
-                </w:r>
+                <w:proofErr w:type="spellEnd"/>
               </w:p>
               <w:p>
                 <w:pPr>
@@ -3006,6 +2963,7 @@
     <w:rsid w:val="001C7D2E"/>
     <w:rsid w:val="001D2C44"/>
     <w:rsid w:val="00262CE4"/>
+    <w:rsid w:val="002C757F"/>
     <w:rsid w:val="002E4D25"/>
     <w:rsid w:val="003E0F35"/>
     <w:rsid w:val="00405231"/>

</xml_diff>